<commit_message>
Epic 0 - Olena Novosad
</commit_message>
<xml_diff>
--- a/ai_13/olena_novosad/Epic 3/epic_3_practice_and_labs_report_olena_novosad.docx
+++ b/ai_13/olena_novosad/Epic 3/epic_3_practice_and_labs_report_olena_novosad.docx
@@ -4,90 +4,86 @@
   <w:body>
     <w:p>
       <w:pPr>
+        <w:spacing w:after="0" w:line="240" w:lineRule="auto"/>
         <w:jc w:val="center"/>
         <w:rPr>
           <w:rFonts w:ascii="Times New Roman" w:eastAsia="Times New Roman" w:hAnsi="Times New Roman" w:cs="Times New Roman"/>
+          <w:sz w:val="24"/>
+          <w:szCs w:val="24"/>
+        </w:rPr>
+      </w:pPr>
+      <w:r>
+        <w:rPr>
+          <w:rFonts w:ascii="Times New Roman" w:eastAsia="Times New Roman" w:hAnsi="Times New Roman" w:cs="Times New Roman"/>
+          <w:color w:val="000000"/>
           <w:sz w:val="28"/>
           <w:szCs w:val="28"/>
         </w:rPr>
-      </w:pPr>
-      <w:r>
-        <w:rPr>
-          <w:rFonts w:ascii="Times New Roman" w:eastAsia="Times New Roman" w:hAnsi="Times New Roman" w:cs="Times New Roman"/>
+        <w:t>Міністерство освіти і науки України</w:t>
+      </w:r>
+    </w:p>
+    <w:p>
+      <w:pPr>
+        <w:spacing w:after="0" w:line="240" w:lineRule="auto"/>
+        <w:jc w:val="center"/>
+        <w:rPr>
+          <w:rFonts w:ascii="Times New Roman" w:eastAsia="Times New Roman" w:hAnsi="Times New Roman" w:cs="Times New Roman"/>
+          <w:sz w:val="24"/>
+          <w:szCs w:val="24"/>
+        </w:rPr>
+      </w:pPr>
+      <w:r>
+        <w:rPr>
+          <w:rFonts w:ascii="Times New Roman" w:eastAsia="Times New Roman" w:hAnsi="Times New Roman" w:cs="Times New Roman"/>
+          <w:color w:val="000000"/>
           <w:sz w:val="28"/>
           <w:szCs w:val="28"/>
         </w:rPr>
-        <w:t>Міністерство освіти і науки України</w:t>
-      </w:r>
-    </w:p>
-    <w:p>
-      <w:pPr>
+        <w:t>Національний університет «Львівська політехніка»</w:t>
+      </w:r>
+    </w:p>
+    <w:p>
+      <w:pPr>
+        <w:spacing w:after="0" w:line="240" w:lineRule="auto"/>
         <w:jc w:val="center"/>
         <w:rPr>
           <w:rFonts w:ascii="Times New Roman" w:eastAsia="Times New Roman" w:hAnsi="Times New Roman" w:cs="Times New Roman"/>
+          <w:sz w:val="24"/>
+          <w:szCs w:val="24"/>
+        </w:rPr>
+      </w:pPr>
+      <w:r>
+        <w:rPr>
+          <w:rFonts w:ascii="Times New Roman" w:eastAsia="Times New Roman" w:hAnsi="Times New Roman" w:cs="Times New Roman"/>
+          <w:color w:val="000000"/>
           <w:sz w:val="28"/>
           <w:szCs w:val="28"/>
         </w:rPr>
-      </w:pPr>
-      <w:r>
-        <w:rPr>
-          <w:rFonts w:ascii="Times New Roman" w:eastAsia="Times New Roman" w:hAnsi="Times New Roman" w:cs="Times New Roman"/>
-          <w:sz w:val="28"/>
-          <w:szCs w:val="28"/>
-        </w:rPr>
-        <w:t>Національний університет «Львівська політехніка»</w:t>
-      </w:r>
-    </w:p>
-    <w:p>
-      <w:pPr>
-        <w:spacing w:after="0" w:line="360" w:lineRule="auto"/>
+        <w:t>Кафедра систем штучного інтелекту</w:t>
+      </w:r>
+    </w:p>
+    <w:p>
+      <w:pPr>
+        <w:pStyle w:val="af"/>
+        <w:spacing w:before="0" w:beforeAutospacing="0" w:after="0" w:afterAutospacing="0"/>
         <w:jc w:val="center"/>
-        <w:rPr>
-          <w:rFonts w:ascii="Times New Roman" w:eastAsia="Times New Roman" w:hAnsi="Times New Roman" w:cs="Times New Roman"/>
-          <w:sz w:val="28"/>
-          <w:szCs w:val="28"/>
-        </w:rPr>
-      </w:pPr>
-      <w:r>
-        <w:rPr>
-          <w:rFonts w:ascii="Times New Roman" w:eastAsia="Times New Roman" w:hAnsi="Times New Roman" w:cs="Times New Roman"/>
-          <w:sz w:val="28"/>
-          <w:szCs w:val="28"/>
-        </w:rPr>
-        <w:t>Кафедра систем штучного інтелекту</w:t>
-      </w:r>
-    </w:p>
-    <w:p>
-      <w:pPr>
-        <w:rPr>
-          <w:rFonts w:ascii="Times New Roman" w:eastAsia="Times New Roman" w:hAnsi="Times New Roman" w:cs="Times New Roman"/>
-        </w:rPr>
-      </w:pPr>
-    </w:p>
-    <w:p>
-      <w:pPr>
-        <w:rPr>
-          <w:rFonts w:ascii="Times New Roman" w:eastAsia="Times New Roman" w:hAnsi="Times New Roman" w:cs="Times New Roman"/>
-        </w:rPr>
-      </w:pPr>
-    </w:p>
-    <w:p>
-      <w:pPr>
-        <w:jc w:val="center"/>
-        <w:rPr>
-          <w:rFonts w:ascii="Times New Roman" w:eastAsia="Times New Roman" w:hAnsi="Times New Roman" w:cs="Times New Roman"/>
-        </w:rPr>
-      </w:pPr>
-      <w:r>
-        <w:rPr>
-          <w:rFonts w:ascii="Times New Roman" w:eastAsia="Times New Roman" w:hAnsi="Times New Roman" w:cs="Times New Roman"/>
+      </w:pPr>
+      <w:r>
+        <w:br/>
+      </w:r>
+      <w:r>
+        <w:br/>
+      </w:r>
+      <w:r>
+        <w:rPr>
           <w:noProof/>
+          <w:bdr w:val="none" w:sz="0" w:space="0" w:color="auto" w:frame="1"/>
         </w:rPr>
         <w:drawing>
-          <wp:inline distT="0" distB="0" distL="0" distR="0">
-            <wp:extent cx="2674620" cy="2537951"/>
+          <wp:inline distT="0" distB="0" distL="0" distR="0" wp14:anchorId="74113F99" wp14:editId="54C1B848">
+            <wp:extent cx="2712720" cy="2575560"/>
             <wp:effectExtent l="0" t="0" r="0" b="0"/>
-            <wp:docPr id="1" name="Рисунок 1"/>
+            <wp:docPr id="15" name="Рисунок 15" descr="A blue and white logo&#10;&#10;Description automatically generated"/>
             <wp:cNvGraphicFramePr>
               <a:graphicFrameLocks xmlns:a="http://schemas.openxmlformats.org/drawingml/2006/main" noChangeAspect="1"/>
             </wp:cNvGraphicFramePr>
@@ -95,29 +91,36 @@
               <a:graphicData uri="http://schemas.openxmlformats.org/drawingml/2006/picture">
                 <pic:pic xmlns:pic="http://schemas.openxmlformats.org/drawingml/2006/picture">
                   <pic:nvPicPr>
-                    <pic:cNvPr id="1" name="photo_2023-11-02_20-28-35.jpg"/>
-                    <pic:cNvPicPr/>
+                    <pic:cNvPr id="0" name="Picture 1" descr="A blue and white logo&#10;&#10;Description automatically generated"/>
+                    <pic:cNvPicPr>
+                      <a:picLocks noChangeAspect="1" noChangeArrowheads="1"/>
+                    </pic:cNvPicPr>
                   </pic:nvPicPr>
                   <pic:blipFill>
-                    <a:blip r:embed="rId9" cstate="print">
+                    <a:blip r:embed="rId9">
                       <a:extLst>
                         <a:ext uri="{28A0092B-C50C-407E-A947-70E740481C1C}">
                           <a14:useLocalDpi xmlns:a14="http://schemas.microsoft.com/office/drawing/2010/main" val="0"/>
                         </a:ext>
                       </a:extLst>
                     </a:blip>
+                    <a:srcRect/>
                     <a:stretch>
                       <a:fillRect/>
                     </a:stretch>
                   </pic:blipFill>
-                  <pic:spPr>
+                  <pic:spPr bwMode="auto">
                     <a:xfrm>
                       <a:off x="0" y="0"/>
-                      <a:ext cx="2682365" cy="2545300"/>
+                      <a:ext cx="2712720" cy="2575560"/>
                     </a:xfrm>
                     <a:prstGeom prst="rect">
                       <a:avLst/>
                     </a:prstGeom>
+                    <a:noFill/>
+                    <a:ln>
+                      <a:noFill/>
+                    </a:ln>
                   </pic:spPr>
                 </pic:pic>
               </a:graphicData>
@@ -125,329 +128,329 @@
           </wp:inline>
         </w:drawing>
       </w:r>
-    </w:p>
-    <w:p>
-      <w:pPr>
-        <w:spacing w:line="240" w:lineRule="auto"/>
-        <w:jc w:val="center"/>
-        <w:rPr>
-          <w:rFonts w:ascii="Times New Roman" w:eastAsia="Times New Roman" w:hAnsi="Times New Roman" w:cs="Times New Roman"/>
+      <w:r>
+        <w:br/>
+      </w:r>
+      <w:r>
+        <w:br/>
+      </w:r>
+      <w:r>
+        <w:br/>
+      </w:r>
+      <w:r>
+        <w:br/>
+      </w:r>
+      <w:r>
+        <w:rPr>
           <w:b/>
-          <w:sz w:val="40"/>
-          <w:szCs w:val="40"/>
-        </w:rPr>
-      </w:pPr>
-    </w:p>
-    <w:p>
-      <w:pPr>
-        <w:spacing w:line="240" w:lineRule="auto"/>
-        <w:jc w:val="center"/>
-        <w:rPr>
-          <w:rFonts w:ascii="Times New Roman" w:eastAsia="Times New Roman" w:hAnsi="Times New Roman" w:cs="Times New Roman"/>
+          <w:bCs/>
+          <w:color w:val="000000"/>
+          <w:sz w:val="56"/>
+          <w:szCs w:val="56"/>
+        </w:rPr>
+        <w:t>Звіт</w:t>
+      </w:r>
+      <w:r>
+        <w:rPr>
           <w:b/>
-          <w:sz w:val="40"/>
-          <w:szCs w:val="40"/>
-        </w:rPr>
-      </w:pPr>
-      <w:r>
-        <w:rPr>
-          <w:rFonts w:ascii="Times New Roman" w:eastAsia="Times New Roman" w:hAnsi="Times New Roman" w:cs="Times New Roman"/>
-          <w:b/>
-          <w:sz w:val="40"/>
-          <w:szCs w:val="40"/>
-        </w:rPr>
-        <w:t>Звіт</w:t>
-      </w:r>
-    </w:p>
-    <w:p>
-      <w:pPr>
-        <w:spacing w:line="240" w:lineRule="auto"/>
-        <w:jc w:val="center"/>
-        <w:rPr>
-          <w:rFonts w:ascii="Times New Roman" w:eastAsia="Times New Roman" w:hAnsi="Times New Roman" w:cs="Times New Roman"/>
-          <w:sz w:val="28"/>
-          <w:szCs w:val="28"/>
-        </w:rPr>
-      </w:pPr>
-      <w:r>
-        <w:rPr>
-          <w:rFonts w:ascii="Times New Roman" w:eastAsia="Times New Roman" w:hAnsi="Times New Roman" w:cs="Times New Roman"/>
-          <w:sz w:val="28"/>
-          <w:szCs w:val="28"/>
-        </w:rPr>
-        <w:t xml:space="preserve">про виконання </w:t>
-      </w:r>
-    </w:p>
-    <w:p>
-      <w:pPr>
-        <w:tabs>
-          <w:tab w:val="center" w:pos="4819"/>
-          <w:tab w:val="left" w:pos="7468"/>
-        </w:tabs>
-        <w:spacing w:line="240" w:lineRule="auto"/>
-        <w:rPr>
-          <w:rFonts w:ascii="Times New Roman" w:eastAsia="Times New Roman" w:hAnsi="Times New Roman" w:cs="Times New Roman"/>
-          <w:b/>
-          <w:sz w:val="28"/>
-          <w:szCs w:val="28"/>
-        </w:rPr>
-      </w:pPr>
-      <w:r>
-        <w:rPr>
-          <w:rFonts w:ascii="Times New Roman" w:eastAsia="Times New Roman" w:hAnsi="Times New Roman" w:cs="Times New Roman"/>
-          <w:b/>
-          <w:sz w:val="28"/>
-          <w:szCs w:val="28"/>
-        </w:rPr>
-        <w:tab/>
-        <w:t>Лабораторних та практичних робіт №</w:t>
-      </w:r>
-      <w:r>
-        <w:rPr>
-          <w:rFonts w:ascii="Times New Roman" w:eastAsia="Times New Roman" w:hAnsi="Times New Roman" w:cs="Times New Roman"/>
-          <w:b/>
-          <w:sz w:val="28"/>
-          <w:szCs w:val="28"/>
-        </w:rPr>
-        <w:t>3</w:t>
-      </w:r>
-      <w:r>
-        <w:rPr>
-          <w:rFonts w:ascii="Times New Roman" w:eastAsia="Times New Roman" w:hAnsi="Times New Roman" w:cs="Times New Roman"/>
-          <w:b/>
-          <w:sz w:val="28"/>
-          <w:szCs w:val="28"/>
-        </w:rPr>
-        <w:t xml:space="preserve"> </w:t>
-      </w:r>
-    </w:p>
-    <w:p>
-      <w:pPr>
-        <w:spacing w:line="240" w:lineRule="auto"/>
-        <w:jc w:val="center"/>
-        <w:rPr>
-          <w:rFonts w:ascii="Times New Roman" w:eastAsia="Times New Roman" w:hAnsi="Times New Roman" w:cs="Times New Roman"/>
-          <w:sz w:val="28"/>
-          <w:szCs w:val="28"/>
-        </w:rPr>
-      </w:pPr>
-      <w:r>
-        <w:rPr>
-          <w:rFonts w:ascii="Times New Roman" w:eastAsia="Times New Roman" w:hAnsi="Times New Roman" w:cs="Times New Roman"/>
-          <w:b/>
-          <w:i/>
-          <w:sz w:val="28"/>
-          <w:szCs w:val="28"/>
-        </w:rPr>
-        <w:t xml:space="preserve">з дисципліни: </w:t>
-      </w:r>
-      <w:r>
-        <w:rPr>
-          <w:rFonts w:ascii="Times New Roman" w:eastAsia="Times New Roman" w:hAnsi="Times New Roman" w:cs="Times New Roman"/>
-          <w:sz w:val="28"/>
-          <w:szCs w:val="28"/>
-        </w:rPr>
-        <w:t>«Мови та парадигми програмування»</w:t>
-      </w:r>
-    </w:p>
-    <w:p>
-      <w:pPr>
-        <w:spacing w:line="240" w:lineRule="auto"/>
-        <w:jc w:val="center"/>
-        <w:rPr>
-          <w:rFonts w:ascii="Times New Roman" w:eastAsia="Times New Roman" w:hAnsi="Times New Roman" w:cs="Times New Roman"/>
-          <w:sz w:val="28"/>
-          <w:szCs w:val="28"/>
-        </w:rPr>
-      </w:pPr>
-      <w:r>
-        <w:rPr>
-          <w:rFonts w:ascii="Times New Roman" w:eastAsia="Times New Roman" w:hAnsi="Times New Roman" w:cs="Times New Roman"/>
-          <w:b/>
-          <w:i/>
-          <w:sz w:val="28"/>
-          <w:szCs w:val="28"/>
-        </w:rPr>
-        <w:t>з розділу</w:t>
-      </w:r>
-      <w:r>
-        <w:rPr>
-          <w:rFonts w:ascii="Times New Roman" w:eastAsia="Times New Roman" w:hAnsi="Times New Roman" w:cs="Times New Roman"/>
-          <w:sz w:val="28"/>
-          <w:szCs w:val="28"/>
-        </w:rPr>
-        <w:t xml:space="preserve">:  </w:t>
-      </w:r>
-      <w:r>
-        <w:rPr>
-          <w:rFonts w:ascii="Times New Roman" w:eastAsia="Times New Roman" w:hAnsi="Times New Roman" w:cs="Times New Roman"/>
-          <w:sz w:val="28"/>
-          <w:szCs w:val="28"/>
-        </w:rPr>
-        <w:t>«</w:t>
-      </w:r>
-      <w:r>
-        <w:rPr>
-          <w:rFonts w:ascii="Times New Roman" w:hAnsi="Times New Roman" w:cs="Times New Roman"/>
+          <w:bCs/>
           <w:color w:val="000000"/>
           <w:sz w:val="28"/>
           <w:szCs w:val="28"/>
-          <w:shd w:val="clear" w:color="auto" w:fill="FFFFFF"/>
-        </w:rPr>
-        <w:t>Цикли. Вкладені Цикли. Функції. Перевантаження функцій. Рекурсія.</w:t>
-      </w:r>
-      <w:r>
-        <w:rPr>
-          <w:rFonts w:ascii="Times New Roman" w:eastAsia="Times New Roman" w:hAnsi="Times New Roman" w:cs="Times New Roman"/>
+        </w:rPr>
+        <w:t> </w:t>
+      </w:r>
+    </w:p>
+    <w:p>
+      <w:pPr>
+        <w:pStyle w:val="af"/>
+        <w:spacing w:before="0" w:beforeAutospacing="0" w:after="0" w:afterAutospacing="0"/>
+        <w:jc w:val="center"/>
+      </w:pPr>
+      <w:r>
+        <w:rPr>
+          <w:b/>
+          <w:bCs/>
+          <w:color w:val="000000"/>
           <w:sz w:val="28"/>
           <w:szCs w:val="28"/>
         </w:rPr>
-        <w:t>»</w:t>
-      </w:r>
-    </w:p>
-    <w:p>
-      <w:pPr>
-        <w:spacing w:line="240" w:lineRule="auto"/>
+        <w:t>про виконання лабораторних та практичних робіт блоку № 3</w:t>
+      </w:r>
+    </w:p>
+    <w:p>
+      <w:pPr>
+        <w:pStyle w:val="af"/>
+        <w:spacing w:before="0" w:beforeAutospacing="0" w:after="0" w:afterAutospacing="0"/>
         <w:jc w:val="center"/>
-        <w:rPr>
-          <w:rFonts w:ascii="Times New Roman" w:eastAsia="Times New Roman" w:hAnsi="Times New Roman" w:cs="Times New Roman"/>
-          <w:b/>
-          <w:smallCaps/>
+      </w:pPr>
+      <w:r>
+        <w:rPr>
+          <w:color w:val="000000"/>
           <w:sz w:val="28"/>
           <w:szCs w:val="28"/>
         </w:rPr>
-      </w:pPr>
-    </w:p>
-    <w:p>
-      <w:pPr>
-        <w:spacing w:line="360" w:lineRule="auto"/>
-        <w:rPr>
-          <w:rFonts w:ascii="Times New Roman" w:eastAsia="Times New Roman" w:hAnsi="Times New Roman" w:cs="Times New Roman"/>
+        <w:t>На тему:  «Цикли. Вкладені Цикли. Завершення виконання циклів. Функції. Простір імен. Перевантаження функцій. Функції з змінною кількістю параметрів (еліпсис). Рекурсія. Вбудовані функції.»</w:t>
+      </w:r>
+      <w:r>
+        <w:rPr>
+          <w:color w:val="000000"/>
+        </w:rPr>
+        <w:t> </w:t>
+      </w:r>
+    </w:p>
+    <w:p>
+      <w:pPr>
+        <w:pStyle w:val="af"/>
+        <w:spacing w:before="0" w:beforeAutospacing="0" w:after="0" w:afterAutospacing="0"/>
+        <w:jc w:val="center"/>
+      </w:pPr>
+      <w:r>
+        <w:rPr>
+          <w:b/>
+          <w:bCs/>
+          <w:i/>
+          <w:iCs/>
+          <w:color w:val="000000"/>
           <w:sz w:val="28"/>
           <w:szCs w:val="28"/>
         </w:rPr>
-      </w:pPr>
-    </w:p>
-    <w:p>
-      <w:pPr>
-        <w:spacing w:line="240" w:lineRule="auto"/>
-        <w:jc w:val="right"/>
-        <w:rPr>
-          <w:rFonts w:ascii="Times New Roman" w:eastAsia="Times New Roman" w:hAnsi="Times New Roman" w:cs="Times New Roman"/>
-          <w:b/>
-          <w:i/>
+        <w:t xml:space="preserve">з дисципліни: </w:t>
+      </w:r>
+      <w:r>
+        <w:rPr>
+          <w:color w:val="000000"/>
           <w:sz w:val="28"/>
           <w:szCs w:val="28"/>
         </w:rPr>
-      </w:pPr>
-      <w:r>
-        <w:rPr>
-          <w:rFonts w:ascii="Times New Roman" w:eastAsia="Times New Roman" w:hAnsi="Times New Roman" w:cs="Times New Roman"/>
-          <w:b/>
-          <w:i/>
+        <w:t>«Мови та парадигми програмування»</w:t>
+      </w:r>
+    </w:p>
+    <w:p>
+      <w:pPr>
+        <w:pStyle w:val="af"/>
+        <w:spacing w:before="0" w:beforeAutospacing="0" w:after="0" w:afterAutospacing="0"/>
+        <w:jc w:val="center"/>
+      </w:pPr>
+      <w:r>
+        <w:rPr>
+          <w:color w:val="000000"/>
           <w:sz w:val="28"/>
           <w:szCs w:val="28"/>
         </w:rPr>
-        <w:t>Виконала</w:t>
-      </w:r>
-      <w:r>
-        <w:rPr>
-          <w:rFonts w:ascii="Times New Roman" w:eastAsia="Times New Roman" w:hAnsi="Times New Roman" w:cs="Times New Roman"/>
-          <w:b/>
-          <w:i/>
+        <w:t>до:</w:t>
+      </w:r>
+    </w:p>
+    <w:p>
+      <w:pPr>
+        <w:pStyle w:val="af"/>
+        <w:spacing w:before="0" w:beforeAutospacing="0" w:after="0" w:afterAutospacing="0"/>
+        <w:jc w:val="center"/>
+      </w:pPr>
+      <w:r>
+        <w:rPr>
+          <w:color w:val="000000"/>
           <w:sz w:val="28"/>
           <w:szCs w:val="28"/>
         </w:rPr>
-        <w:t>:</w:t>
-      </w:r>
-    </w:p>
-    <w:p>
-      <w:pPr>
-        <w:spacing w:line="240" w:lineRule="auto"/>
-        <w:jc w:val="right"/>
-        <w:rPr>
-          <w:rFonts w:ascii="Times New Roman" w:eastAsia="Times New Roman" w:hAnsi="Times New Roman" w:cs="Times New Roman"/>
-          <w:b/>
-          <w:i/>
+        <w:t>ВНС Лабораторної Роботи № 2 </w:t>
+      </w:r>
+    </w:p>
+    <w:p>
+      <w:pPr>
+        <w:pStyle w:val="af"/>
+        <w:spacing w:before="0" w:beforeAutospacing="0" w:after="0" w:afterAutospacing="0"/>
+        <w:jc w:val="center"/>
+      </w:pPr>
+      <w:r>
+        <w:rPr>
+          <w:color w:val="000000"/>
           <w:sz w:val="28"/>
           <w:szCs w:val="28"/>
         </w:rPr>
-      </w:pPr>
-      <w:r>
-        <w:rPr>
-          <w:rFonts w:ascii="Times New Roman" w:eastAsia="Times New Roman" w:hAnsi="Times New Roman" w:cs="Times New Roman"/>
-          <w:b/>
-          <w:i/>
+        <w:t>ВНС Лабораторної Роботи № 3</w:t>
+      </w:r>
+    </w:p>
+    <w:p>
+      <w:pPr>
+        <w:pStyle w:val="af"/>
+        <w:spacing w:before="0" w:beforeAutospacing="0" w:after="0" w:afterAutospacing="0"/>
+        <w:jc w:val="center"/>
+      </w:pPr>
+      <w:r>
+        <w:rPr>
+          <w:color w:val="000000"/>
           <w:sz w:val="28"/>
           <w:szCs w:val="28"/>
         </w:rPr>
-        <w:t xml:space="preserve"> </w:t>
-      </w:r>
-      <w:r>
-        <w:rPr>
-          <w:rFonts w:ascii="Times New Roman" w:eastAsia="Times New Roman" w:hAnsi="Times New Roman" w:cs="Times New Roman"/>
+        <w:t>ВНС Лабораторної Роботи № 7</w:t>
+      </w:r>
+    </w:p>
+    <w:p>
+      <w:pPr>
+        <w:pStyle w:val="af"/>
+        <w:spacing w:before="0" w:beforeAutospacing="0" w:after="0" w:afterAutospacing="0"/>
+        <w:jc w:val="center"/>
+      </w:pPr>
+      <w:r>
+        <w:rPr>
+          <w:color w:val="000000"/>
           <w:sz w:val="28"/>
           <w:szCs w:val="28"/>
         </w:rPr>
-        <w:t>студент</w:t>
-      </w:r>
-      <w:r>
-        <w:rPr>
-          <w:rFonts w:ascii="Times New Roman" w:eastAsia="Times New Roman" w:hAnsi="Times New Roman" w:cs="Times New Roman"/>
+        <w:t>Практичних Робіт № 3</w:t>
+      </w:r>
+    </w:p>
+    <w:p>
+      <w:pPr>
+        <w:spacing w:after="240" w:line="240" w:lineRule="auto"/>
+        <w:jc w:val="center"/>
+        <w:rPr>
+          <w:rFonts w:ascii="Times New Roman" w:eastAsia="Times New Roman" w:hAnsi="Times New Roman" w:cs="Times New Roman"/>
+          <w:sz w:val="24"/>
+          <w:szCs w:val="24"/>
+        </w:rPr>
+      </w:pPr>
+      <w:bookmarkStart w:id="0" w:name="_GoBack"/>
+      <w:bookmarkEnd w:id="0"/>
+      <w:r>
+        <w:rPr>
+          <w:rFonts w:ascii="Times New Roman" w:eastAsia="Times New Roman" w:hAnsi="Times New Roman" w:cs="Times New Roman"/>
+          <w:sz w:val="24"/>
+          <w:szCs w:val="24"/>
+        </w:rPr>
+        <w:br/>
+      </w:r>
+      <w:r>
+        <w:rPr>
+          <w:rFonts w:ascii="Times New Roman" w:eastAsia="Times New Roman" w:hAnsi="Times New Roman" w:cs="Times New Roman"/>
+          <w:sz w:val="24"/>
+          <w:szCs w:val="24"/>
+        </w:rPr>
+        <w:br/>
+      </w:r>
+      <w:r>
+        <w:rPr>
+          <w:rFonts w:ascii="Times New Roman" w:eastAsia="Times New Roman" w:hAnsi="Times New Roman" w:cs="Times New Roman"/>
+          <w:sz w:val="24"/>
+          <w:szCs w:val="24"/>
+        </w:rPr>
+        <w:br/>
+      </w:r>
+    </w:p>
+    <w:p>
+      <w:pPr>
+        <w:spacing w:after="0" w:line="240" w:lineRule="auto"/>
+        <w:jc w:val="right"/>
+        <w:rPr>
+          <w:rFonts w:ascii="Times New Roman" w:eastAsia="Times New Roman" w:hAnsi="Times New Roman" w:cs="Times New Roman"/>
+          <w:sz w:val="24"/>
+          <w:szCs w:val="24"/>
+        </w:rPr>
+      </w:pPr>
+      <w:r>
+        <w:rPr>
+          <w:rFonts w:ascii="Times New Roman" w:eastAsia="Times New Roman" w:hAnsi="Times New Roman" w:cs="Times New Roman"/>
+          <w:b/>
+          <w:bCs/>
+          <w:color w:val="000000"/>
           <w:sz w:val="28"/>
           <w:szCs w:val="28"/>
         </w:rPr>
-        <w:t>ка</w:t>
-      </w:r>
-      <w:bookmarkStart w:id="0" w:name="_GoBack"/>
-      <w:bookmarkEnd w:id="0"/>
-      <w:r>
-        <w:rPr>
-          <w:rFonts w:ascii="Times New Roman" w:eastAsia="Times New Roman" w:hAnsi="Times New Roman" w:cs="Times New Roman"/>
+        <w:t>Виконала</w:t>
+      </w:r>
+      <w:r>
+        <w:rPr>
+          <w:rFonts w:ascii="Times New Roman" w:eastAsia="Times New Roman" w:hAnsi="Times New Roman" w:cs="Times New Roman"/>
+          <w:b/>
+          <w:bCs/>
+          <w:color w:val="000000"/>
           <w:sz w:val="28"/>
           <w:szCs w:val="28"/>
         </w:rPr>
-        <w:t xml:space="preserve"> групи ШІ-13</w:t>
-      </w:r>
-    </w:p>
-    <w:p>
-      <w:pPr>
-        <w:spacing w:line="240" w:lineRule="auto"/>
+        <w:t>:</w:t>
+      </w:r>
+    </w:p>
+    <w:p>
+      <w:pPr>
+        <w:spacing w:after="0" w:line="240" w:lineRule="auto"/>
         <w:jc w:val="right"/>
         <w:rPr>
           <w:rFonts w:ascii="Times New Roman" w:eastAsia="Times New Roman" w:hAnsi="Times New Roman" w:cs="Times New Roman"/>
+          <w:sz w:val="24"/>
+          <w:szCs w:val="24"/>
+        </w:rPr>
+      </w:pPr>
+      <w:r>
+        <w:rPr>
+          <w:rFonts w:ascii="Times New Roman" w:eastAsia="Times New Roman" w:hAnsi="Times New Roman" w:cs="Times New Roman"/>
+          <w:b/>
+          <w:bCs/>
+          <w:i/>
+          <w:iCs/>
+          <w:color w:val="000000"/>
           <w:sz w:val="28"/>
           <w:szCs w:val="28"/>
         </w:rPr>
-      </w:pPr>
-      <w:proofErr w:type="spellStart"/>
-      <w:r>
-        <w:rPr>
-          <w:rFonts w:ascii="Times New Roman" w:eastAsia="Times New Roman" w:hAnsi="Times New Roman" w:cs="Times New Roman"/>
+        <w:t> </w:t>
+      </w:r>
+      <w:r>
+        <w:rPr>
+          <w:rFonts w:ascii="Times New Roman" w:eastAsia="Times New Roman" w:hAnsi="Times New Roman" w:cs="Times New Roman"/>
+          <w:color w:val="000000"/>
           <w:sz w:val="28"/>
           <w:szCs w:val="28"/>
         </w:rPr>
-        <w:t>Новосад</w:t>
-      </w:r>
-      <w:proofErr w:type="spellEnd"/>
-      <w:r>
-        <w:rPr>
-          <w:rFonts w:ascii="Times New Roman" w:eastAsia="Times New Roman" w:hAnsi="Times New Roman" w:cs="Times New Roman"/>
+        <w:t>Студентка групи ШІ-13</w:t>
+      </w:r>
+    </w:p>
+    <w:p>
+      <w:pPr>
+        <w:spacing w:after="0" w:line="240" w:lineRule="auto"/>
+        <w:jc w:val="right"/>
+        <w:rPr>
+          <w:rFonts w:ascii="Times New Roman" w:eastAsia="Times New Roman" w:hAnsi="Times New Roman" w:cs="Times New Roman"/>
+          <w:sz w:val="24"/>
+          <w:szCs w:val="24"/>
+        </w:rPr>
+      </w:pPr>
+      <w:proofErr w:type="spellStart"/>
+      <w:r>
+        <w:rPr>
+          <w:rFonts w:ascii="Times New Roman" w:eastAsia="Times New Roman" w:hAnsi="Times New Roman" w:cs="Times New Roman"/>
+          <w:color w:val="000000"/>
           <w:sz w:val="28"/>
           <w:szCs w:val="28"/>
         </w:rPr>
-        <w:t xml:space="preserve"> Олена Петрівна</w:t>
-      </w:r>
-    </w:p>
-    <w:p>
-      <w:pPr>
-        <w:rPr>
-          <w:rFonts w:ascii="Times New Roman" w:eastAsia="Times New Roman" w:hAnsi="Times New Roman" w:cs="Times New Roman"/>
+        <w:t>Новосад</w:t>
+      </w:r>
+      <w:proofErr w:type="spellEnd"/>
+      <w:r>
+        <w:rPr>
+          <w:rFonts w:ascii="Times New Roman" w:eastAsia="Times New Roman" w:hAnsi="Times New Roman" w:cs="Times New Roman"/>
+          <w:color w:val="000000"/>
           <w:sz w:val="28"/>
           <w:szCs w:val="28"/>
         </w:rPr>
-      </w:pPr>
-      <w:r>
+        <w:t xml:space="preserve"> Олена Петрівна</w:t>
+      </w:r>
+    </w:p>
+    <w:p>
+      <w:pPr>
+        <w:rPr>
+          <w:rFonts w:ascii="Times New Roman" w:eastAsia="Times New Roman" w:hAnsi="Times New Roman" w:cs="Times New Roman"/>
+          <w:b/>
+          <w:color w:val="000000"/>
+          <w:sz w:val="32"/>
+          <w:szCs w:val="32"/>
+        </w:rPr>
+      </w:pPr>
+      <w:r>
+        <w:rPr>
+          <w:rFonts w:ascii="Times New Roman" w:eastAsia="Times New Roman" w:hAnsi="Times New Roman" w:cs="Times New Roman"/>
+          <w:b/>
+          <w:color w:val="000000"/>
+        </w:rPr>
         <w:br w:type="page"/>
       </w:r>
     </w:p>
@@ -9517,14 +9520,27 @@
       <w:r>
         <w:t xml:space="preserve">Рисунок </w:t>
       </w:r>
-      <w:fldSimple w:instr=" SEQ Рисунок \* ARABIC ">
-        <w:r>
-          <w:rPr>
-            <w:noProof/>
-          </w:rPr>
-          <w:t>1</w:t>
-        </w:r>
-      </w:fldSimple>
+      <w:r>
+        <w:fldChar w:fldCharType="begin"/>
+      </w:r>
+      <w:r>
+        <w:instrText xml:space="preserve"> SEQ Рисунок \* ARABIC </w:instrText>
+      </w:r>
+      <w:r>
+        <w:fldChar w:fldCharType="separate"/>
+      </w:r>
+      <w:r>
+        <w:rPr>
+          <w:noProof/>
+        </w:rPr>
+        <w:t>1</w:t>
+      </w:r>
+      <w:r>
+        <w:rPr>
+          <w:noProof/>
+        </w:rPr>
+        <w:fldChar w:fldCharType="end"/>
+      </w:r>
       <w:r>
         <w:t>: Код програми №1</w:t>
       </w:r>
@@ -14279,14 +14295,27 @@
       <w:r>
         <w:t xml:space="preserve">Рисунок </w:t>
       </w:r>
-      <w:fldSimple w:instr=" SEQ Рисунок \* ARABIC ">
-        <w:r>
-          <w:rPr>
-            <w:noProof/>
-          </w:rPr>
-          <w:t>2</w:t>
-        </w:r>
-      </w:fldSimple>
+      <w:r>
+        <w:fldChar w:fldCharType="begin"/>
+      </w:r>
+      <w:r>
+        <w:instrText xml:space="preserve"> SEQ Рисунок \* ARABIC </w:instrText>
+      </w:r>
+      <w:r>
+        <w:fldChar w:fldCharType="separate"/>
+      </w:r>
+      <w:r>
+        <w:rPr>
+          <w:noProof/>
+        </w:rPr>
+        <w:t>2</w:t>
+      </w:r>
+      <w:r>
+        <w:rPr>
+          <w:noProof/>
+        </w:rPr>
+        <w:fldChar w:fldCharType="end"/>
+      </w:r>
       <w:r>
         <w:t>: Код до програми №2</w:t>
       </w:r>
@@ -19010,14 +19039,27 @@
       <w:r>
         <w:t xml:space="preserve">Рисунок </w:t>
       </w:r>
-      <w:fldSimple w:instr=" SEQ Рисунок \* ARABIC ">
-        <w:r>
-          <w:rPr>
-            <w:noProof/>
-          </w:rPr>
-          <w:t>3</w:t>
-        </w:r>
-      </w:fldSimple>
+      <w:r>
+        <w:fldChar w:fldCharType="begin"/>
+      </w:r>
+      <w:r>
+        <w:instrText xml:space="preserve"> SEQ Рисунок \* ARABIC </w:instrText>
+      </w:r>
+      <w:r>
+        <w:fldChar w:fldCharType="separate"/>
+      </w:r>
+      <w:r>
+        <w:rPr>
+          <w:noProof/>
+        </w:rPr>
+        <w:t>3</w:t>
+      </w:r>
+      <w:r>
+        <w:rPr>
+          <w:noProof/>
+        </w:rPr>
+        <w:fldChar w:fldCharType="end"/>
+      </w:r>
       <w:r>
         <w:t>: Код до програми №3</w:t>
       </w:r>
@@ -21324,14 +21366,27 @@
       <w:r>
         <w:t xml:space="preserve">Рисунок </w:t>
       </w:r>
-      <w:fldSimple w:instr=" SEQ Рисунок \* ARABIC ">
-        <w:r>
-          <w:rPr>
-            <w:noProof/>
-          </w:rPr>
-          <w:t>4</w:t>
-        </w:r>
-      </w:fldSimple>
+      <w:r>
+        <w:fldChar w:fldCharType="begin"/>
+      </w:r>
+      <w:r>
+        <w:instrText xml:space="preserve"> SEQ Рисунок \* ARABIC </w:instrText>
+      </w:r>
+      <w:r>
+        <w:fldChar w:fldCharType="separate"/>
+      </w:r>
+      <w:r>
+        <w:rPr>
+          <w:noProof/>
+        </w:rPr>
+        <w:t>4</w:t>
+      </w:r>
+      <w:r>
+        <w:rPr>
+          <w:noProof/>
+        </w:rPr>
+        <w:fldChar w:fldCharType="end"/>
+      </w:r>
       <w:r>
         <w:t>: Код до програми №4</w:t>
       </w:r>
@@ -31646,14 +31701,27 @@
       <w:r>
         <w:t xml:space="preserve">Рисунок </w:t>
       </w:r>
-      <w:fldSimple w:instr=" SEQ Рисунок \* ARABIC ">
-        <w:r>
-          <w:rPr>
-            <w:noProof/>
-          </w:rPr>
-          <w:t>5</w:t>
-        </w:r>
-      </w:fldSimple>
+      <w:r>
+        <w:fldChar w:fldCharType="begin"/>
+      </w:r>
+      <w:r>
+        <w:instrText xml:space="preserve"> SEQ Рисунок \* ARABIC </w:instrText>
+      </w:r>
+      <w:r>
+        <w:fldChar w:fldCharType="separate"/>
+      </w:r>
+      <w:r>
+        <w:rPr>
+          <w:noProof/>
+        </w:rPr>
+        <w:t>5</w:t>
+      </w:r>
+      <w:r>
+        <w:rPr>
+          <w:noProof/>
+        </w:rPr>
+        <w:fldChar w:fldCharType="end"/>
+      </w:r>
       <w:r>
         <w:t>: Код до програми №5</w:t>
       </w:r>
@@ -33454,14 +33522,27 @@
       <w:r>
         <w:t xml:space="preserve">Рисунок </w:t>
       </w:r>
-      <w:fldSimple w:instr=" SEQ Рисунок \* ARABIC ">
-        <w:r>
-          <w:rPr>
-            <w:noProof/>
-          </w:rPr>
-          <w:t>6</w:t>
-        </w:r>
-      </w:fldSimple>
+      <w:r>
+        <w:fldChar w:fldCharType="begin"/>
+      </w:r>
+      <w:r>
+        <w:instrText xml:space="preserve"> SEQ Рисунок \* ARABIC </w:instrText>
+      </w:r>
+      <w:r>
+        <w:fldChar w:fldCharType="separate"/>
+      </w:r>
+      <w:r>
+        <w:rPr>
+          <w:noProof/>
+        </w:rPr>
+        <w:t>6</w:t>
+      </w:r>
+      <w:r>
+        <w:rPr>
+          <w:noProof/>
+        </w:rPr>
+        <w:fldChar w:fldCharType="end"/>
+      </w:r>
       <w:r>
         <w:t>: Код до програми №6</w:t>
       </w:r>
@@ -33617,14 +33698,27 @@
       <w:r>
         <w:t xml:space="preserve">Рисунок </w:t>
       </w:r>
-      <w:fldSimple w:instr=" SEQ Рисунок \* ARABIC ">
-        <w:r>
-          <w:rPr>
-            <w:noProof/>
-          </w:rPr>
-          <w:t>7</w:t>
-        </w:r>
-      </w:fldSimple>
+      <w:r>
+        <w:fldChar w:fldCharType="begin"/>
+      </w:r>
+      <w:r>
+        <w:instrText xml:space="preserve"> SEQ Рисунок \* ARABIC </w:instrText>
+      </w:r>
+      <w:r>
+        <w:fldChar w:fldCharType="separate"/>
+      </w:r>
+      <w:r>
+        <w:rPr>
+          <w:noProof/>
+        </w:rPr>
+        <w:t>7</w:t>
+      </w:r>
+      <w:r>
+        <w:rPr>
+          <w:noProof/>
+        </w:rPr>
+        <w:fldChar w:fldCharType="end"/>
+      </w:r>
       <w:r>
         <w:t>: Результат тестування програмного коду №1</w:t>
       </w:r>
@@ -33789,14 +33883,27 @@
       <w:r>
         <w:t xml:space="preserve">Рисунок </w:t>
       </w:r>
-      <w:fldSimple w:instr=" SEQ Рисунок \* ARABIC ">
-        <w:r>
-          <w:rPr>
-            <w:noProof/>
-          </w:rPr>
-          <w:t>8</w:t>
-        </w:r>
-      </w:fldSimple>
+      <w:r>
+        <w:fldChar w:fldCharType="begin"/>
+      </w:r>
+      <w:r>
+        <w:instrText xml:space="preserve"> SEQ Рисунок \* ARABIC </w:instrText>
+      </w:r>
+      <w:r>
+        <w:fldChar w:fldCharType="separate"/>
+      </w:r>
+      <w:r>
+        <w:rPr>
+          <w:noProof/>
+        </w:rPr>
+        <w:t>8</w:t>
+      </w:r>
+      <w:r>
+        <w:rPr>
+          <w:noProof/>
+        </w:rPr>
+        <w:fldChar w:fldCharType="end"/>
+      </w:r>
       <w:r>
         <w:t>: Результат</w:t>
       </w:r>
@@ -34043,14 +34150,27 @@
       <w:r>
         <w:t xml:space="preserve">Рисунок </w:t>
       </w:r>
-      <w:fldSimple w:instr=" SEQ Рисунок \* ARABIC ">
-        <w:r>
-          <w:rPr>
-            <w:noProof/>
-          </w:rPr>
-          <w:t>9</w:t>
-        </w:r>
-      </w:fldSimple>
+      <w:r>
+        <w:fldChar w:fldCharType="begin"/>
+      </w:r>
+      <w:r>
+        <w:instrText xml:space="preserve"> SEQ Рисунок \* ARABIC </w:instrText>
+      </w:r>
+      <w:r>
+        <w:fldChar w:fldCharType="separate"/>
+      </w:r>
+      <w:r>
+        <w:rPr>
+          <w:noProof/>
+        </w:rPr>
+        <w:t>9</w:t>
+      </w:r>
+      <w:r>
+        <w:rPr>
+          <w:noProof/>
+        </w:rPr>
+        <w:fldChar w:fldCharType="end"/>
+      </w:r>
       <w:r>
         <w:t>: Результат тес</w:t>
       </w:r>
@@ -34197,14 +34317,27 @@
       <w:r>
         <w:t xml:space="preserve">Рисунок </w:t>
       </w:r>
-      <w:fldSimple w:instr=" SEQ Рисунок \* ARABIC ">
-        <w:r>
-          <w:rPr>
-            <w:noProof/>
-          </w:rPr>
-          <w:t>10</w:t>
-        </w:r>
-      </w:fldSimple>
+      <w:r>
+        <w:fldChar w:fldCharType="begin"/>
+      </w:r>
+      <w:r>
+        <w:instrText xml:space="preserve"> SEQ Рисунок \* ARABIC </w:instrText>
+      </w:r>
+      <w:r>
+        <w:fldChar w:fldCharType="separate"/>
+      </w:r>
+      <w:r>
+        <w:rPr>
+          <w:noProof/>
+        </w:rPr>
+        <w:t>10</w:t>
+      </w:r>
+      <w:r>
+        <w:rPr>
+          <w:noProof/>
+        </w:rPr>
+        <w:fldChar w:fldCharType="end"/>
+      </w:r>
       <w:r>
         <w:t>: Результат тестування програмного ко</w:t>
       </w:r>
@@ -34536,14 +34669,27 @@
       <w:r>
         <w:t xml:space="preserve">Рисунок </w:t>
       </w:r>
-      <w:fldSimple w:instr=" SEQ Рисунок \* ARABIC ">
-        <w:r>
-          <w:rPr>
-            <w:noProof/>
-          </w:rPr>
-          <w:t>11</w:t>
-        </w:r>
-      </w:fldSimple>
+      <w:r>
+        <w:fldChar w:fldCharType="begin"/>
+      </w:r>
+      <w:r>
+        <w:instrText xml:space="preserve"> SEQ Рисунок \* ARABIC </w:instrText>
+      </w:r>
+      <w:r>
+        <w:fldChar w:fldCharType="separate"/>
+      </w:r>
+      <w:r>
+        <w:rPr>
+          <w:noProof/>
+        </w:rPr>
+        <w:t>11</w:t>
+      </w:r>
+      <w:r>
+        <w:rPr>
+          <w:noProof/>
+        </w:rPr>
+        <w:fldChar w:fldCharType="end"/>
+      </w:r>
       <w:r>
         <w:t>: Результат</w:t>
       </w:r>
@@ -34742,14 +34888,27 @@
       <w:r>
         <w:t xml:space="preserve">Рисунок </w:t>
       </w:r>
-      <w:fldSimple w:instr=" SEQ Рисунок \* ARABIC ">
-        <w:r>
-          <w:rPr>
-            <w:noProof/>
-          </w:rPr>
-          <w:t>12</w:t>
-        </w:r>
-      </w:fldSimple>
+      <w:r>
+        <w:fldChar w:fldCharType="begin"/>
+      </w:r>
+      <w:r>
+        <w:instrText xml:space="preserve"> SEQ Рисунок \* ARABIC </w:instrText>
+      </w:r>
+      <w:r>
+        <w:fldChar w:fldCharType="separate"/>
+      </w:r>
+      <w:r>
+        <w:rPr>
+          <w:noProof/>
+        </w:rPr>
+        <w:t>12</w:t>
+      </w:r>
+      <w:r>
+        <w:rPr>
+          <w:noProof/>
+        </w:rPr>
+        <w:fldChar w:fldCharType="end"/>
+      </w:r>
       <w:r>
         <w:t>: Результат</w:t>
       </w:r>
@@ -35675,7 +35834,7 @@
         <w:sz w:val="28"/>
         <w:szCs w:val="28"/>
       </w:rPr>
-      <w:t>2</w:t>
+      <w:t>18</w:t>
     </w:r>
     <w:r>
       <w:rPr>
@@ -37904,7 +38063,7 @@
 </file>
 
 <file path=customXml/itemProps2.xml><?xml version="1.0" encoding="utf-8"?>
-<ds:datastoreItem xmlns:ds="http://schemas.openxmlformats.org/officeDocument/2006/customXml" ds:itemID="{B892F10D-F786-43D4-91F6-FC03B608EFFD}">
+<ds:datastoreItem xmlns:ds="http://schemas.openxmlformats.org/officeDocument/2006/customXml" ds:itemID="{33D3C196-C601-45E9-955B-78CC15010AAA}">
   <ds:schemaRefs>
     <ds:schemaRef ds:uri="http://schemas.openxmlformats.org/officeDocument/2006/bibliography"/>
   </ds:schemaRefs>

</xml_diff>